<commit_message>
CR pleniere valide et ajout PPR multirisques
</commit_message>
<xml_diff>
--- a/suivi/2023-10-12-Pleniere-GT/SPP-23-0862_CR_Reunion-pleinere-GT-risques-12-10-2023.docx
+++ b/suivi/2023-10-12-Pleniere-GT/SPP-23-0862_CR_Reunion-pleinere-GT-risques-12-10-2023.docx
@@ -897,18 +897,7 @@
             <w:sz w:val="20"/>
             <w:szCs w:val="20"/>
           </w:rPr>
-          <w:t>Geost</w:t>
-        </w:r>
-        <w:bookmarkStart w:id="0" w:name="_GoBack"/>
-        <w:bookmarkEnd w:id="0"/>
-        <w:r>
-          <w:rPr>
-            <w:rStyle w:val="Lienhypertexte"/>
-            <w:rFonts w:ascii="Arial" w:hAnsi="Arial" w:cs="Arial"/>
-            <w:sz w:val="20"/>
-            <w:szCs w:val="20"/>
-          </w:rPr>
-          <w:t xml:space="preserve">andards-Risques/suivi/2023-10-12-Pleniere-GT/SPP-23-0859-Pleniere-GT-Risques-12-10-2023.pdf </w:t>
+          <w:t xml:space="preserve">Geostandards-Risques/suivi/2023-10-12-Pleniere-GT/SPP-23-0859-Pleniere-GT-Risques-12-10-2023.pdf </w:t>
         </w:r>
         <w:proofErr w:type="spellStart"/>
         <w:r>
@@ -1864,9 +1853,8 @@
                 <w:color w:val="000000"/>
                 <w:sz w:val="20"/>
                 <w:szCs w:val="20"/>
-                <w:highlight w:val="cyan"/>
-              </w:rPr>
-              <w:t>Xx/xx/xx</w:t>
+              </w:rPr>
+              <w:t>10/11/2023</w:t>
             </w:r>
           </w:p>
         </w:tc>
@@ -1938,7 +1926,7 @@
                 <w:sz w:val="20"/>
                 <w:szCs w:val="20"/>
               </w:rPr>
-              <w:t xml:space="preserve">Prochaine réunion plénière </w:t>
+              <w:t>Prochaine réunion plénière</w:t>
             </w:r>
             <w:r>
               <w:rPr>
@@ -1947,100 +1935,24 @@
                 <w:sz w:val="20"/>
                 <w:szCs w:val="20"/>
               </w:rPr>
-              <w:t xml:space="preserve">le </w:t>
+              <w:t xml:space="preserve"> </w:t>
             </w:r>
-            <w:proofErr w:type="spellStart"/>
+            <w:bookmarkStart w:id="0" w:name="_GoBack"/>
+            <w:bookmarkEnd w:id="0"/>
             <w:r>
               <w:rPr>
                 <w:rFonts w:ascii="Arial" w:hAnsi="Arial" w:cs="Arial"/>
                 <w:b/>
                 <w:sz w:val="20"/>
                 <w:szCs w:val="20"/>
-                <w:highlight w:val="cyan"/>
-              </w:rPr>
-              <w:t>xxxx</w:t>
-            </w:r>
-            <w:proofErr w:type="spellEnd"/>
-            <w:r>
-              <w:rPr>
-                <w:rFonts w:ascii="Arial" w:hAnsi="Arial" w:cs="Arial"/>
-                <w:b/>
-                <w:sz w:val="20"/>
-                <w:szCs w:val="20"/>
-                <w:highlight w:val="cyan"/>
-              </w:rPr>
-              <w:t xml:space="preserve"> de </w:t>
-            </w:r>
-            <w:proofErr w:type="spellStart"/>
-            <w:r>
-              <w:rPr>
-                <w:rFonts w:ascii="Arial" w:hAnsi="Arial" w:cs="Arial"/>
-                <w:b/>
-                <w:sz w:val="20"/>
-                <w:szCs w:val="20"/>
-                <w:highlight w:val="cyan"/>
-              </w:rPr>
-              <w:t>xx</w:t>
+              </w:rPr>
+              <w:t>en visio-conférence</w:t>
             </w:r>
             <w:r>
               <w:rPr>
                 <w:rFonts w:ascii="Arial" w:hAnsi="Arial" w:cs="Arial"/>
-                <w:b/>
-                <w:sz w:val="20"/>
-                <w:szCs w:val="20"/>
-                <w:highlight w:val="cyan"/>
-              </w:rPr>
-              <w:t>h</w:t>
-            </w:r>
-            <w:proofErr w:type="spellEnd"/>
-            <w:r>
-              <w:rPr>
-                <w:rFonts w:ascii="Arial" w:hAnsi="Arial" w:cs="Arial"/>
-                <w:b/>
-                <w:sz w:val="20"/>
-                <w:szCs w:val="20"/>
-                <w:highlight w:val="cyan"/>
-              </w:rPr>
-              <w:t xml:space="preserve"> à </w:t>
-            </w:r>
-            <w:proofErr w:type="spellStart"/>
-            <w:r>
-              <w:rPr>
-                <w:rFonts w:ascii="Arial" w:hAnsi="Arial" w:cs="Arial"/>
-                <w:b/>
-                <w:sz w:val="20"/>
-                <w:szCs w:val="20"/>
-                <w:highlight w:val="cyan"/>
-              </w:rPr>
-              <w:t>xx</w:t>
-            </w:r>
-            <w:r>
-              <w:rPr>
-                <w:rFonts w:ascii="Arial" w:hAnsi="Arial" w:cs="Arial"/>
-                <w:b/>
-                <w:sz w:val="20"/>
-                <w:szCs w:val="20"/>
-                <w:highlight w:val="cyan"/>
-              </w:rPr>
-              <w:t>h</w:t>
-            </w:r>
-            <w:proofErr w:type="spellEnd"/>
-            <w:r>
-              <w:rPr>
-                <w:rFonts w:ascii="Arial" w:hAnsi="Arial" w:cs="Arial"/>
-                <w:b/>
-                <w:sz w:val="20"/>
-                <w:szCs w:val="20"/>
-                <w:highlight w:val="cyan"/>
-              </w:rPr>
-              <w:t xml:space="preserve"> en visio-conférence</w:t>
-            </w:r>
-            <w:r>
-              <w:rPr>
-                <w:rFonts w:ascii="Arial" w:hAnsi="Arial" w:cs="Arial"/>
-                <w:sz w:val="20"/>
-                <w:szCs w:val="20"/>
-                <w:highlight w:val="cyan"/>
+                <w:sz w:val="20"/>
+                <w:szCs w:val="20"/>
               </w:rPr>
               <w:t>.</w:t>
             </w:r>
@@ -2050,7 +1962,23 @@
                 <w:sz w:val="20"/>
                 <w:szCs w:val="20"/>
               </w:rPr>
-              <w:t xml:space="preserve"> (date à fixer)</w:t>
+              <w:t xml:space="preserve"> </w:t>
+            </w:r>
+            <w:r>
+              <w:rPr>
+                <w:rFonts w:ascii="Arial" w:hAnsi="Arial" w:cs="Arial"/>
+                <w:sz w:val="20"/>
+                <w:szCs w:val="20"/>
+              </w:rPr>
+              <w:t>(date à fixer</w:t>
+            </w:r>
+            <w:r>
+              <w:rPr>
+                <w:rFonts w:ascii="Arial" w:hAnsi="Arial" w:cs="Arial"/>
+                <w:sz w:val="20"/>
+                <w:szCs w:val="20"/>
+              </w:rPr>
+              <w:t>)</w:t>
             </w:r>
           </w:p>
           <w:p>
@@ -2093,7 +2021,7 @@
                 <w:sz w:val="20"/>
                 <w:szCs w:val="20"/>
               </w:rPr>
-              <w:t>s</w:t>
+              <w:t xml:space="preserve"> Enjeux et Multirisques, le 15/11/2023 de 14h à 16h</w:t>
             </w:r>
             <w:r>
               <w:rPr>
@@ -2101,15 +2029,7 @@
                 <w:sz w:val="20"/>
                 <w:szCs w:val="20"/>
               </w:rPr>
-              <w:t xml:space="preserve"> </w:t>
-            </w:r>
-            <w:r>
-              <w:rPr>
-                <w:rFonts w:ascii="Arial" w:hAnsi="Arial" w:cs="Arial"/>
-                <w:sz w:val="20"/>
-                <w:szCs w:val="20"/>
-              </w:rPr>
-              <w:t>à programmer.</w:t>
+              <w:t>.</w:t>
             </w:r>
           </w:p>
           <w:p>
@@ -12056,7 +11976,7 @@
 </file>
 
 <file path=customXml/itemProps1.xml><?xml version="1.0" encoding="utf-8"?>
-<ds:datastoreItem xmlns:ds="http://schemas.openxmlformats.org/officeDocument/2006/customXml" ds:itemID="{2CC7E5B6-17B9-49E0-9A1A-68E67DB3B6FA}">
+<ds:datastoreItem xmlns:ds="http://schemas.openxmlformats.org/officeDocument/2006/customXml" ds:itemID="{042D82D3-D3DC-4152-90C1-8F03C9CE394E}">
   <ds:schemaRefs>
     <ds:schemaRef ds:uri="http://schemas.openxmlformats.org/officeDocument/2006/bibliography"/>
   </ds:schemaRefs>

</xml_diff>